<commit_message>
Last Update 16-12-2018 23:57:25.60
</commit_message>
<xml_diff>
--- a/EVS-LP-Micro.docx
+++ b/EVS-LP-Micro.docx
@@ -77,7 +77,19 @@
         <w:t xml:space="preserve">: </w:t>
       </w:r>
       <w:r>
-        <w:t>Mr.S.Rajasekaran. S</w:t>
+        <w:t>Mr.</w:t>
+      </w:r>
+      <w:r>
+        <w:t xml:space="preserve"> </w:t>
+      </w:r>
+      <w:r>
+        <w:t>S.</w:t>
+      </w:r>
+      <w:r>
+        <w:t xml:space="preserve"> Rajasekaran</w:t>
+      </w:r>
+      <w:r>
+        <w:tab/>
       </w:r>
       <w:r>
         <w:tab/>
@@ -807,6 +819,13 @@
                 <w:szCs w:val="16"/>
               </w:rPr>
             </w:pPr>
+            <w:r>
+              <w:rPr>
+                <w:sz w:val="16"/>
+                <w:szCs w:val="16"/>
+              </w:rPr>
+              <w:t>15/12/18</w:t>
+            </w:r>
           </w:p>
         </w:tc>
         <w:tc>
@@ -823,21 +842,35 @@
                 <w:szCs w:val="18"/>
               </w:rPr>
             </w:pPr>
-          </w:p>
-        </w:tc>
-        <w:tc>
-          <w:tcPr>
-            <w:tcW w:w="900" w:type="dxa"/>
-            <w:vAlign w:val="center"/>
-          </w:tcPr>
-          <w:p>
-            <w:pPr>
-              <w:jc w:val="center"/>
-              <w:rPr>
-                <w:sz w:val="18"/>
-                <w:szCs w:val="18"/>
-              </w:rPr>
-            </w:pPr>
+            <w:r>
+              <w:rPr>
+                <w:sz w:val="18"/>
+                <w:szCs w:val="18"/>
+              </w:rPr>
+              <w:t>PPT</w:t>
+            </w:r>
+          </w:p>
+        </w:tc>
+        <w:tc>
+          <w:tcPr>
+            <w:tcW w:w="900" w:type="dxa"/>
+            <w:vAlign w:val="center"/>
+          </w:tcPr>
+          <w:p>
+            <w:pPr>
+              <w:jc w:val="center"/>
+              <w:rPr>
+                <w:sz w:val="18"/>
+                <w:szCs w:val="18"/>
+              </w:rPr>
+            </w:pPr>
+            <w:r>
+              <w:rPr>
+                <w:sz w:val="18"/>
+                <w:szCs w:val="18"/>
+              </w:rPr>
+              <w:t>T1,W1</w:t>
+            </w:r>
           </w:p>
         </w:tc>
         <w:tc>
@@ -998,6 +1031,13 @@
                 <w:szCs w:val="16"/>
               </w:rPr>
             </w:pPr>
+            <w:r>
+              <w:rPr>
+                <w:sz w:val="16"/>
+                <w:szCs w:val="16"/>
+              </w:rPr>
+              <w:t>18/12/18</w:t>
+            </w:r>
           </w:p>
         </w:tc>
         <w:tc>
@@ -1014,21 +1054,35 @@
                 <w:szCs w:val="18"/>
               </w:rPr>
             </w:pPr>
-          </w:p>
-        </w:tc>
-        <w:tc>
-          <w:tcPr>
-            <w:tcW w:w="900" w:type="dxa"/>
-            <w:vAlign w:val="center"/>
-          </w:tcPr>
-          <w:p>
-            <w:pPr>
-              <w:jc w:val="center"/>
-              <w:rPr>
-                <w:sz w:val="18"/>
-                <w:szCs w:val="18"/>
-              </w:rPr>
-            </w:pPr>
+            <w:r>
+              <w:rPr>
+                <w:sz w:val="18"/>
+                <w:szCs w:val="18"/>
+              </w:rPr>
+              <w:t>PPT</w:t>
+            </w:r>
+          </w:p>
+        </w:tc>
+        <w:tc>
+          <w:tcPr>
+            <w:tcW w:w="900" w:type="dxa"/>
+            <w:vAlign w:val="center"/>
+          </w:tcPr>
+          <w:p>
+            <w:pPr>
+              <w:jc w:val="center"/>
+              <w:rPr>
+                <w:sz w:val="18"/>
+                <w:szCs w:val="18"/>
+              </w:rPr>
+            </w:pPr>
+            <w:r>
+              <w:rPr>
+                <w:sz w:val="18"/>
+                <w:szCs w:val="18"/>
+              </w:rPr>
+              <w:t>T1,W1</w:t>
+            </w:r>
           </w:p>
         </w:tc>
         <w:tc>
@@ -1187,6 +1241,13 @@
                 <w:szCs w:val="16"/>
               </w:rPr>
             </w:pPr>
+            <w:r>
+              <w:rPr>
+                <w:sz w:val="16"/>
+                <w:szCs w:val="16"/>
+              </w:rPr>
+              <w:t>19/12/18</w:t>
+            </w:r>
           </w:p>
         </w:tc>
         <w:tc>
@@ -1203,21 +1264,42 @@
                 <w:szCs w:val="18"/>
               </w:rPr>
             </w:pPr>
-          </w:p>
-        </w:tc>
-        <w:tc>
-          <w:tcPr>
-            <w:tcW w:w="900" w:type="dxa"/>
-            <w:vAlign w:val="center"/>
-          </w:tcPr>
-          <w:p>
-            <w:pPr>
-              <w:jc w:val="center"/>
-              <w:rPr>
-                <w:sz w:val="18"/>
-                <w:szCs w:val="18"/>
-              </w:rPr>
-            </w:pPr>
+            <w:r>
+              <w:rPr>
+                <w:sz w:val="18"/>
+                <w:szCs w:val="18"/>
+              </w:rPr>
+              <w:t>PPT</w:t>
+            </w:r>
+          </w:p>
+        </w:tc>
+        <w:tc>
+          <w:tcPr>
+            <w:tcW w:w="900" w:type="dxa"/>
+            <w:vAlign w:val="center"/>
+          </w:tcPr>
+          <w:p>
+            <w:pPr>
+              <w:jc w:val="center"/>
+              <w:rPr>
+                <w:sz w:val="18"/>
+                <w:szCs w:val="18"/>
+              </w:rPr>
+            </w:pPr>
+            <w:r>
+              <w:rPr>
+                <w:sz w:val="18"/>
+                <w:szCs w:val="18"/>
+              </w:rPr>
+              <w:t>T1</w:t>
+            </w:r>
+            <w:r>
+              <w:rPr>
+                <w:sz w:val="18"/>
+                <w:szCs w:val="18"/>
+              </w:rPr>
+              <w:t>,W1</w:t>
+            </w:r>
           </w:p>
         </w:tc>
         <w:tc>
@@ -1376,6 +1458,13 @@
                 <w:szCs w:val="16"/>
               </w:rPr>
             </w:pPr>
+            <w:r>
+              <w:rPr>
+                <w:sz w:val="16"/>
+                <w:szCs w:val="16"/>
+              </w:rPr>
+              <w:t>21/12/18</w:t>
+            </w:r>
           </w:p>
         </w:tc>
         <w:tc>
@@ -1392,21 +1481,42 @@
                 <w:szCs w:val="18"/>
               </w:rPr>
             </w:pPr>
-          </w:p>
-        </w:tc>
-        <w:tc>
-          <w:tcPr>
-            <w:tcW w:w="900" w:type="dxa"/>
-            <w:vAlign w:val="center"/>
-          </w:tcPr>
-          <w:p>
-            <w:pPr>
-              <w:jc w:val="center"/>
-              <w:rPr>
-                <w:sz w:val="18"/>
-                <w:szCs w:val="18"/>
-              </w:rPr>
-            </w:pPr>
+            <w:r>
+              <w:rPr>
+                <w:sz w:val="18"/>
+                <w:szCs w:val="18"/>
+              </w:rPr>
+              <w:t>PPT</w:t>
+            </w:r>
+          </w:p>
+        </w:tc>
+        <w:tc>
+          <w:tcPr>
+            <w:tcW w:w="900" w:type="dxa"/>
+            <w:vAlign w:val="center"/>
+          </w:tcPr>
+          <w:p>
+            <w:pPr>
+              <w:jc w:val="center"/>
+              <w:rPr>
+                <w:sz w:val="18"/>
+                <w:szCs w:val="18"/>
+              </w:rPr>
+            </w:pPr>
+            <w:r>
+              <w:rPr>
+                <w:sz w:val="18"/>
+                <w:szCs w:val="18"/>
+              </w:rPr>
+              <w:t>T1</w:t>
+            </w:r>
+            <w:r>
+              <w:rPr>
+                <w:sz w:val="18"/>
+                <w:szCs w:val="18"/>
+              </w:rPr>
+              <w:t>,W1</w:t>
+            </w:r>
           </w:p>
         </w:tc>
         <w:tc>
@@ -1565,6 +1675,13 @@
                 <w:szCs w:val="16"/>
               </w:rPr>
             </w:pPr>
+            <w:r>
+              <w:rPr>
+                <w:sz w:val="16"/>
+                <w:szCs w:val="16"/>
+              </w:rPr>
+              <w:t>22/12/18</w:t>
+            </w:r>
           </w:p>
         </w:tc>
         <w:tc>
@@ -1581,21 +1698,42 @@
                 <w:szCs w:val="18"/>
               </w:rPr>
             </w:pPr>
-          </w:p>
-        </w:tc>
-        <w:tc>
-          <w:tcPr>
-            <w:tcW w:w="900" w:type="dxa"/>
-            <w:vAlign w:val="center"/>
-          </w:tcPr>
-          <w:p>
-            <w:pPr>
-              <w:jc w:val="center"/>
-              <w:rPr>
-                <w:sz w:val="18"/>
-                <w:szCs w:val="18"/>
-              </w:rPr>
-            </w:pPr>
+            <w:r>
+              <w:rPr>
+                <w:sz w:val="18"/>
+                <w:szCs w:val="18"/>
+              </w:rPr>
+              <w:t>PPT</w:t>
+            </w:r>
+          </w:p>
+        </w:tc>
+        <w:tc>
+          <w:tcPr>
+            <w:tcW w:w="900" w:type="dxa"/>
+            <w:vAlign w:val="center"/>
+          </w:tcPr>
+          <w:p>
+            <w:pPr>
+              <w:jc w:val="center"/>
+              <w:rPr>
+                <w:sz w:val="18"/>
+                <w:szCs w:val="18"/>
+              </w:rPr>
+            </w:pPr>
+            <w:r>
+              <w:rPr>
+                <w:sz w:val="18"/>
+                <w:szCs w:val="18"/>
+              </w:rPr>
+              <w:t>T1</w:t>
+            </w:r>
+            <w:r>
+              <w:rPr>
+                <w:sz w:val="18"/>
+                <w:szCs w:val="18"/>
+              </w:rPr>
+              <w:t>,W2</w:t>
+            </w:r>
           </w:p>
         </w:tc>
         <w:tc>
@@ -1754,6 +1892,13 @@
                 <w:szCs w:val="16"/>
               </w:rPr>
             </w:pPr>
+            <w:r>
+              <w:rPr>
+                <w:sz w:val="16"/>
+                <w:szCs w:val="16"/>
+              </w:rPr>
+              <w:t>26/12/18</w:t>
+            </w:r>
           </w:p>
         </w:tc>
         <w:tc>
@@ -1770,21 +1915,42 @@
                 <w:szCs w:val="18"/>
               </w:rPr>
             </w:pPr>
-          </w:p>
-        </w:tc>
-        <w:tc>
-          <w:tcPr>
-            <w:tcW w:w="900" w:type="dxa"/>
-            <w:vAlign w:val="center"/>
-          </w:tcPr>
-          <w:p>
-            <w:pPr>
-              <w:jc w:val="center"/>
-              <w:rPr>
-                <w:sz w:val="18"/>
-                <w:szCs w:val="18"/>
-              </w:rPr>
-            </w:pPr>
+            <w:r>
+              <w:rPr>
+                <w:sz w:val="18"/>
+                <w:szCs w:val="18"/>
+              </w:rPr>
+              <w:t>PPT</w:t>
+            </w:r>
+          </w:p>
+        </w:tc>
+        <w:tc>
+          <w:tcPr>
+            <w:tcW w:w="900" w:type="dxa"/>
+            <w:vAlign w:val="center"/>
+          </w:tcPr>
+          <w:p>
+            <w:pPr>
+              <w:jc w:val="center"/>
+              <w:rPr>
+                <w:sz w:val="18"/>
+                <w:szCs w:val="18"/>
+              </w:rPr>
+            </w:pPr>
+            <w:r>
+              <w:rPr>
+                <w:sz w:val="18"/>
+                <w:szCs w:val="18"/>
+              </w:rPr>
+              <w:t>T1</w:t>
+            </w:r>
+            <w:r>
+              <w:rPr>
+                <w:sz w:val="18"/>
+                <w:szCs w:val="18"/>
+              </w:rPr>
+              <w:t>,W2</w:t>
+            </w:r>
           </w:p>
         </w:tc>
         <w:tc>
@@ -1943,6 +2109,13 @@
                 <w:szCs w:val="16"/>
               </w:rPr>
             </w:pPr>
+            <w:r>
+              <w:rPr>
+                <w:sz w:val="16"/>
+                <w:szCs w:val="16"/>
+              </w:rPr>
+              <w:t>27/12/18</w:t>
+            </w:r>
           </w:p>
         </w:tc>
         <w:tc>
@@ -1959,21 +2132,42 @@
                 <w:szCs w:val="18"/>
               </w:rPr>
             </w:pPr>
-          </w:p>
-        </w:tc>
-        <w:tc>
-          <w:tcPr>
-            <w:tcW w:w="900" w:type="dxa"/>
-            <w:vAlign w:val="center"/>
-          </w:tcPr>
-          <w:p>
-            <w:pPr>
-              <w:jc w:val="center"/>
-              <w:rPr>
-                <w:sz w:val="18"/>
-                <w:szCs w:val="18"/>
-              </w:rPr>
-            </w:pPr>
+            <w:r>
+              <w:rPr>
+                <w:sz w:val="18"/>
+                <w:szCs w:val="18"/>
+              </w:rPr>
+              <w:t>PPT</w:t>
+            </w:r>
+          </w:p>
+        </w:tc>
+        <w:tc>
+          <w:tcPr>
+            <w:tcW w:w="900" w:type="dxa"/>
+            <w:vAlign w:val="center"/>
+          </w:tcPr>
+          <w:p>
+            <w:pPr>
+              <w:jc w:val="center"/>
+              <w:rPr>
+                <w:sz w:val="18"/>
+                <w:szCs w:val="18"/>
+              </w:rPr>
+            </w:pPr>
+            <w:r>
+              <w:rPr>
+                <w:sz w:val="18"/>
+                <w:szCs w:val="18"/>
+              </w:rPr>
+              <w:t>T1</w:t>
+            </w:r>
+            <w:r>
+              <w:rPr>
+                <w:sz w:val="18"/>
+                <w:szCs w:val="18"/>
+              </w:rPr>
+              <w:t>,W2</w:t>
+            </w:r>
           </w:p>
         </w:tc>
         <w:tc>
@@ -2132,6 +2326,13 @@
                 <w:szCs w:val="16"/>
               </w:rPr>
             </w:pPr>
+            <w:r>
+              <w:rPr>
+                <w:sz w:val="16"/>
+                <w:szCs w:val="16"/>
+              </w:rPr>
+              <w:t>28/12/18</w:t>
+            </w:r>
           </w:p>
         </w:tc>
         <w:tc>
@@ -2148,21 +2349,42 @@
                 <w:szCs w:val="18"/>
               </w:rPr>
             </w:pPr>
-          </w:p>
-        </w:tc>
-        <w:tc>
-          <w:tcPr>
-            <w:tcW w:w="900" w:type="dxa"/>
-            <w:vAlign w:val="center"/>
-          </w:tcPr>
-          <w:p>
-            <w:pPr>
-              <w:jc w:val="center"/>
-              <w:rPr>
-                <w:sz w:val="18"/>
-                <w:szCs w:val="18"/>
-              </w:rPr>
-            </w:pPr>
+            <w:r>
+              <w:rPr>
+                <w:sz w:val="18"/>
+                <w:szCs w:val="18"/>
+              </w:rPr>
+              <w:t>PPT</w:t>
+            </w:r>
+          </w:p>
+        </w:tc>
+        <w:tc>
+          <w:tcPr>
+            <w:tcW w:w="900" w:type="dxa"/>
+            <w:vAlign w:val="center"/>
+          </w:tcPr>
+          <w:p>
+            <w:pPr>
+              <w:jc w:val="center"/>
+              <w:rPr>
+                <w:sz w:val="18"/>
+                <w:szCs w:val="18"/>
+              </w:rPr>
+            </w:pPr>
+            <w:r>
+              <w:rPr>
+                <w:sz w:val="18"/>
+                <w:szCs w:val="18"/>
+              </w:rPr>
+              <w:t>T1</w:t>
+            </w:r>
+            <w:r>
+              <w:rPr>
+                <w:sz w:val="18"/>
+                <w:szCs w:val="18"/>
+              </w:rPr>
+              <w:t>,R1</w:t>
+            </w:r>
           </w:p>
         </w:tc>
         <w:tc>
@@ -2321,6 +2543,13 @@
                 <w:szCs w:val="16"/>
               </w:rPr>
             </w:pPr>
+            <w:r>
+              <w:rPr>
+                <w:sz w:val="16"/>
+                <w:szCs w:val="16"/>
+              </w:rPr>
+              <w:t>02/01/19</w:t>
+            </w:r>
           </w:p>
         </w:tc>
         <w:tc>
@@ -2337,21 +2566,42 @@
                 <w:szCs w:val="18"/>
               </w:rPr>
             </w:pPr>
-          </w:p>
-        </w:tc>
-        <w:tc>
-          <w:tcPr>
-            <w:tcW w:w="900" w:type="dxa"/>
-            <w:vAlign w:val="center"/>
-          </w:tcPr>
-          <w:p>
-            <w:pPr>
-              <w:jc w:val="center"/>
-              <w:rPr>
-                <w:sz w:val="18"/>
-                <w:szCs w:val="18"/>
-              </w:rPr>
-            </w:pPr>
+            <w:r>
+              <w:rPr>
+                <w:sz w:val="18"/>
+                <w:szCs w:val="18"/>
+              </w:rPr>
+              <w:t>PPT</w:t>
+            </w:r>
+          </w:p>
+        </w:tc>
+        <w:tc>
+          <w:tcPr>
+            <w:tcW w:w="900" w:type="dxa"/>
+            <w:vAlign w:val="center"/>
+          </w:tcPr>
+          <w:p>
+            <w:pPr>
+              <w:jc w:val="center"/>
+              <w:rPr>
+                <w:sz w:val="18"/>
+                <w:szCs w:val="18"/>
+              </w:rPr>
+            </w:pPr>
+            <w:r>
+              <w:rPr>
+                <w:sz w:val="18"/>
+                <w:szCs w:val="18"/>
+              </w:rPr>
+              <w:t>T1</w:t>
+            </w:r>
+            <w:r>
+              <w:rPr>
+                <w:sz w:val="18"/>
+                <w:szCs w:val="18"/>
+              </w:rPr>
+              <w:t>,R2</w:t>
+            </w:r>
           </w:p>
         </w:tc>
         <w:tc>
@@ -2510,6 +2760,13 @@
                 <w:szCs w:val="16"/>
               </w:rPr>
             </w:pPr>
+            <w:r>
+              <w:rPr>
+                <w:sz w:val="16"/>
+                <w:szCs w:val="16"/>
+              </w:rPr>
+              <w:t>03/01/19</w:t>
+            </w:r>
           </w:p>
         </w:tc>
         <w:tc>
@@ -2526,21 +2783,42 @@
                 <w:szCs w:val="18"/>
               </w:rPr>
             </w:pPr>
-          </w:p>
-        </w:tc>
-        <w:tc>
-          <w:tcPr>
-            <w:tcW w:w="900" w:type="dxa"/>
-            <w:vAlign w:val="center"/>
-          </w:tcPr>
-          <w:p>
-            <w:pPr>
-              <w:jc w:val="center"/>
-              <w:rPr>
-                <w:sz w:val="18"/>
-                <w:szCs w:val="18"/>
-              </w:rPr>
-            </w:pPr>
+            <w:r>
+              <w:rPr>
+                <w:sz w:val="18"/>
+                <w:szCs w:val="18"/>
+              </w:rPr>
+              <w:t>PPT</w:t>
+            </w:r>
+          </w:p>
+        </w:tc>
+        <w:tc>
+          <w:tcPr>
+            <w:tcW w:w="900" w:type="dxa"/>
+            <w:vAlign w:val="center"/>
+          </w:tcPr>
+          <w:p>
+            <w:pPr>
+              <w:jc w:val="center"/>
+              <w:rPr>
+                <w:sz w:val="18"/>
+                <w:szCs w:val="18"/>
+              </w:rPr>
+            </w:pPr>
+            <w:r>
+              <w:rPr>
+                <w:sz w:val="18"/>
+                <w:szCs w:val="18"/>
+              </w:rPr>
+              <w:t>T1</w:t>
+            </w:r>
+            <w:r>
+              <w:rPr>
+                <w:sz w:val="18"/>
+                <w:szCs w:val="18"/>
+              </w:rPr>
+              <w:t>,R2</w:t>
+            </w:r>
           </w:p>
         </w:tc>
         <w:tc>
@@ -2699,6 +2977,13 @@
                 <w:szCs w:val="16"/>
               </w:rPr>
             </w:pPr>
+            <w:r>
+              <w:rPr>
+                <w:sz w:val="16"/>
+                <w:szCs w:val="16"/>
+              </w:rPr>
+              <w:t>04/01/19</w:t>
+            </w:r>
           </w:p>
         </w:tc>
         <w:tc>
@@ -2715,21 +3000,42 @@
                 <w:szCs w:val="18"/>
               </w:rPr>
             </w:pPr>
-          </w:p>
-        </w:tc>
-        <w:tc>
-          <w:tcPr>
-            <w:tcW w:w="900" w:type="dxa"/>
-            <w:vAlign w:val="center"/>
-          </w:tcPr>
-          <w:p>
-            <w:pPr>
-              <w:jc w:val="center"/>
-              <w:rPr>
-                <w:sz w:val="18"/>
-                <w:szCs w:val="18"/>
-              </w:rPr>
-            </w:pPr>
+            <w:r>
+              <w:rPr>
+                <w:sz w:val="18"/>
+                <w:szCs w:val="18"/>
+              </w:rPr>
+              <w:t>PPT</w:t>
+            </w:r>
+          </w:p>
+        </w:tc>
+        <w:tc>
+          <w:tcPr>
+            <w:tcW w:w="900" w:type="dxa"/>
+            <w:vAlign w:val="center"/>
+          </w:tcPr>
+          <w:p>
+            <w:pPr>
+              <w:jc w:val="center"/>
+              <w:rPr>
+                <w:sz w:val="18"/>
+                <w:szCs w:val="18"/>
+              </w:rPr>
+            </w:pPr>
+            <w:r>
+              <w:rPr>
+                <w:sz w:val="18"/>
+                <w:szCs w:val="18"/>
+              </w:rPr>
+              <w:t>T1</w:t>
+            </w:r>
+            <w:r>
+              <w:rPr>
+                <w:sz w:val="18"/>
+                <w:szCs w:val="18"/>
+              </w:rPr>
+              <w:t>,R2</w:t>
+            </w:r>
           </w:p>
         </w:tc>
         <w:tc>
@@ -2888,6 +3194,13 @@
                 <w:szCs w:val="16"/>
               </w:rPr>
             </w:pPr>
+            <w:r>
+              <w:rPr>
+                <w:sz w:val="16"/>
+                <w:szCs w:val="16"/>
+              </w:rPr>
+              <w:t>05/01/19</w:t>
+            </w:r>
           </w:p>
         </w:tc>
         <w:tc>
@@ -2904,21 +3217,42 @@
                 <w:szCs w:val="18"/>
               </w:rPr>
             </w:pPr>
-          </w:p>
-        </w:tc>
-        <w:tc>
-          <w:tcPr>
-            <w:tcW w:w="900" w:type="dxa"/>
-            <w:vAlign w:val="center"/>
-          </w:tcPr>
-          <w:p>
-            <w:pPr>
-              <w:jc w:val="center"/>
-              <w:rPr>
-                <w:sz w:val="18"/>
-                <w:szCs w:val="18"/>
-              </w:rPr>
-            </w:pPr>
+            <w:r>
+              <w:rPr>
+                <w:sz w:val="18"/>
+                <w:szCs w:val="18"/>
+              </w:rPr>
+              <w:t>PPT</w:t>
+            </w:r>
+          </w:p>
+        </w:tc>
+        <w:tc>
+          <w:tcPr>
+            <w:tcW w:w="900" w:type="dxa"/>
+            <w:vAlign w:val="center"/>
+          </w:tcPr>
+          <w:p>
+            <w:pPr>
+              <w:jc w:val="center"/>
+              <w:rPr>
+                <w:sz w:val="18"/>
+                <w:szCs w:val="18"/>
+              </w:rPr>
+            </w:pPr>
+            <w:r>
+              <w:rPr>
+                <w:sz w:val="18"/>
+                <w:szCs w:val="18"/>
+              </w:rPr>
+              <w:t>T1</w:t>
+            </w:r>
+            <w:r>
+              <w:rPr>
+                <w:sz w:val="18"/>
+                <w:szCs w:val="18"/>
+              </w:rPr>
+              <w:t>,R2</w:t>
+            </w:r>
           </w:p>
         </w:tc>
         <w:tc>
@@ -3094,6 +3428,13 @@
                 <w:szCs w:val="16"/>
               </w:rPr>
             </w:pPr>
+            <w:r>
+              <w:rPr>
+                <w:sz w:val="16"/>
+                <w:szCs w:val="16"/>
+              </w:rPr>
+              <w:t>07/01/19</w:t>
+            </w:r>
           </w:p>
         </w:tc>
         <w:tc>
@@ -3110,21 +3451,42 @@
                 <w:szCs w:val="18"/>
               </w:rPr>
             </w:pPr>
-          </w:p>
-        </w:tc>
-        <w:tc>
-          <w:tcPr>
-            <w:tcW w:w="900" w:type="dxa"/>
-            <w:vAlign w:val="center"/>
-          </w:tcPr>
-          <w:p>
-            <w:pPr>
-              <w:jc w:val="center"/>
-              <w:rPr>
-                <w:sz w:val="18"/>
-                <w:szCs w:val="18"/>
-              </w:rPr>
-            </w:pPr>
+            <w:r>
+              <w:rPr>
+                <w:sz w:val="18"/>
+                <w:szCs w:val="18"/>
+              </w:rPr>
+              <w:t>PPT</w:t>
+            </w:r>
+          </w:p>
+        </w:tc>
+        <w:tc>
+          <w:tcPr>
+            <w:tcW w:w="900" w:type="dxa"/>
+            <w:vAlign w:val="center"/>
+          </w:tcPr>
+          <w:p>
+            <w:pPr>
+              <w:jc w:val="center"/>
+              <w:rPr>
+                <w:sz w:val="18"/>
+                <w:szCs w:val="18"/>
+              </w:rPr>
+            </w:pPr>
+            <w:r>
+              <w:rPr>
+                <w:sz w:val="18"/>
+                <w:szCs w:val="18"/>
+              </w:rPr>
+              <w:t>T1</w:t>
+            </w:r>
+            <w:r>
+              <w:rPr>
+                <w:sz w:val="18"/>
+                <w:szCs w:val="18"/>
+              </w:rPr>
+              <w:t>,W2</w:t>
+            </w:r>
           </w:p>
         </w:tc>
         <w:tc>
@@ -3284,6 +3646,13 @@
                 <w:szCs w:val="16"/>
               </w:rPr>
             </w:pPr>
+            <w:r>
+              <w:rPr>
+                <w:sz w:val="16"/>
+                <w:szCs w:val="16"/>
+              </w:rPr>
+              <w:t>09/01/19</w:t>
+            </w:r>
           </w:p>
         </w:tc>
         <w:tc>
@@ -3300,21 +3669,42 @@
                 <w:szCs w:val="18"/>
               </w:rPr>
             </w:pPr>
-          </w:p>
-        </w:tc>
-        <w:tc>
-          <w:tcPr>
-            <w:tcW w:w="900" w:type="dxa"/>
-            <w:vAlign w:val="center"/>
-          </w:tcPr>
-          <w:p>
-            <w:pPr>
-              <w:jc w:val="center"/>
-              <w:rPr>
-                <w:sz w:val="18"/>
-                <w:szCs w:val="18"/>
-              </w:rPr>
-            </w:pPr>
+            <w:r>
+              <w:rPr>
+                <w:sz w:val="18"/>
+                <w:szCs w:val="18"/>
+              </w:rPr>
+              <w:t>PPT</w:t>
+            </w:r>
+          </w:p>
+        </w:tc>
+        <w:tc>
+          <w:tcPr>
+            <w:tcW w:w="900" w:type="dxa"/>
+            <w:vAlign w:val="center"/>
+          </w:tcPr>
+          <w:p>
+            <w:pPr>
+              <w:jc w:val="center"/>
+              <w:rPr>
+                <w:sz w:val="18"/>
+                <w:szCs w:val="18"/>
+              </w:rPr>
+            </w:pPr>
+            <w:r>
+              <w:rPr>
+                <w:sz w:val="18"/>
+                <w:szCs w:val="18"/>
+              </w:rPr>
+              <w:t>T1</w:t>
+            </w:r>
+            <w:r>
+              <w:rPr>
+                <w:sz w:val="18"/>
+                <w:szCs w:val="18"/>
+              </w:rPr>
+              <w:t>,R1</w:t>
+            </w:r>
           </w:p>
         </w:tc>
         <w:tc>
@@ -3474,6 +3864,13 @@
                 <w:szCs w:val="16"/>
               </w:rPr>
             </w:pPr>
+            <w:r>
+              <w:rPr>
+                <w:sz w:val="16"/>
+                <w:szCs w:val="16"/>
+              </w:rPr>
+              <w:t>10/01/19</w:t>
+            </w:r>
           </w:p>
         </w:tc>
         <w:tc>
@@ -3490,21 +3887,42 @@
                 <w:szCs w:val="18"/>
               </w:rPr>
             </w:pPr>
-          </w:p>
-        </w:tc>
-        <w:tc>
-          <w:tcPr>
-            <w:tcW w:w="900" w:type="dxa"/>
-            <w:vAlign w:val="center"/>
-          </w:tcPr>
-          <w:p>
-            <w:pPr>
-              <w:jc w:val="center"/>
-              <w:rPr>
-                <w:sz w:val="18"/>
-                <w:szCs w:val="18"/>
-              </w:rPr>
-            </w:pPr>
+            <w:r>
+              <w:rPr>
+                <w:sz w:val="18"/>
+                <w:szCs w:val="18"/>
+              </w:rPr>
+              <w:t>PPT</w:t>
+            </w:r>
+          </w:p>
+        </w:tc>
+        <w:tc>
+          <w:tcPr>
+            <w:tcW w:w="900" w:type="dxa"/>
+            <w:vAlign w:val="center"/>
+          </w:tcPr>
+          <w:p>
+            <w:pPr>
+              <w:jc w:val="center"/>
+              <w:rPr>
+                <w:sz w:val="18"/>
+                <w:szCs w:val="18"/>
+              </w:rPr>
+            </w:pPr>
+            <w:r>
+              <w:rPr>
+                <w:sz w:val="18"/>
+                <w:szCs w:val="18"/>
+              </w:rPr>
+              <w:t>T1</w:t>
+            </w:r>
+            <w:r>
+              <w:rPr>
+                <w:sz w:val="18"/>
+                <w:szCs w:val="18"/>
+              </w:rPr>
+              <w:t>,R1</w:t>
+            </w:r>
           </w:p>
         </w:tc>
         <w:tc>
@@ -3704,7 +4122,15 @@
                 <w:sz w:val="18"/>
                 <w:szCs w:val="18"/>
               </w:rPr>
-              <w:t>15</w:t>
+              <w:t>1</w:t>
+            </w:r>
+            <w:r>
+              <w:rPr>
+                <w:b/>
+                <w:sz w:val="18"/>
+                <w:szCs w:val="18"/>
+              </w:rPr>
+              <w:t>4</w:t>
             </w:r>
           </w:p>
         </w:tc>
@@ -4166,6 +4592,13 @@
                 <w:szCs w:val="16"/>
               </w:rPr>
             </w:pPr>
+            <w:r>
+              <w:rPr>
+                <w:sz w:val="16"/>
+                <w:szCs w:val="16"/>
+              </w:rPr>
+              <w:t>11/01/19</w:t>
+            </w:r>
           </w:p>
         </w:tc>
         <w:tc>
@@ -4209,7 +4642,14 @@
                 <w:sz w:val="18"/>
                 <w:szCs w:val="18"/>
               </w:rPr>
-              <w:t>T1,R2</w:t>
+              <w:t>T2</w:t>
+            </w:r>
+            <w:r>
+              <w:rPr>
+                <w:sz w:val="18"/>
+                <w:szCs w:val="18"/>
+              </w:rPr>
+              <w:t>,R2</w:t>
             </w:r>
           </w:p>
         </w:tc>
@@ -4383,6 +4823,13 @@
                 <w:szCs w:val="16"/>
               </w:rPr>
             </w:pPr>
+            <w:r>
+              <w:rPr>
+                <w:sz w:val="16"/>
+                <w:szCs w:val="16"/>
+              </w:rPr>
+              <w:t>12/01/19</w:t>
+            </w:r>
           </w:p>
         </w:tc>
         <w:tc>
@@ -4426,7 +4873,14 @@
                 <w:sz w:val="18"/>
                 <w:szCs w:val="18"/>
               </w:rPr>
-              <w:t>T1,R4</w:t>
+              <w:t>T2</w:t>
+            </w:r>
+            <w:r>
+              <w:rPr>
+                <w:sz w:val="18"/>
+                <w:szCs w:val="18"/>
+              </w:rPr>
+              <w:t>,R4</w:t>
             </w:r>
           </w:p>
         </w:tc>
@@ -4600,6 +5054,13 @@
                 <w:szCs w:val="16"/>
               </w:rPr>
             </w:pPr>
+            <w:r>
+              <w:rPr>
+                <w:sz w:val="16"/>
+                <w:szCs w:val="16"/>
+              </w:rPr>
+              <w:t>18/01/19</w:t>
+            </w:r>
           </w:p>
         </w:tc>
         <w:tc>
@@ -4643,7 +5104,14 @@
                 <w:sz w:val="18"/>
                 <w:szCs w:val="18"/>
               </w:rPr>
-              <w:t>T1,R4</w:t>
+              <w:t>T2</w:t>
+            </w:r>
+            <w:r>
+              <w:rPr>
+                <w:sz w:val="18"/>
+                <w:szCs w:val="18"/>
+              </w:rPr>
+              <w:t>,R4</w:t>
             </w:r>
           </w:p>
         </w:tc>
@@ -4802,6 +5270,13 @@
                 <w:szCs w:val="16"/>
               </w:rPr>
             </w:pPr>
+            <w:r>
+              <w:rPr>
+                <w:sz w:val="16"/>
+                <w:szCs w:val="16"/>
+              </w:rPr>
+              <w:t>21/01/19</w:t>
+            </w:r>
           </w:p>
         </w:tc>
         <w:tc>
@@ -4845,7 +5320,14 @@
                 <w:sz w:val="18"/>
                 <w:szCs w:val="18"/>
               </w:rPr>
-              <w:t>T1,</w:t>
+              <w:t>T2</w:t>
+            </w:r>
+            <w:r>
+              <w:rPr>
+                <w:sz w:val="18"/>
+                <w:szCs w:val="18"/>
+              </w:rPr>
+              <w:t>,</w:t>
             </w:r>
             <w:r>
               <w:rPr>
@@ -5011,6 +5493,13 @@
                 <w:szCs w:val="16"/>
               </w:rPr>
             </w:pPr>
+            <w:r>
+              <w:rPr>
+                <w:sz w:val="16"/>
+                <w:szCs w:val="16"/>
+              </w:rPr>
+              <w:t>22/01/19</w:t>
+            </w:r>
           </w:p>
         </w:tc>
         <w:tc>
@@ -5054,7 +5543,14 @@
                 <w:sz w:val="18"/>
                 <w:szCs w:val="18"/>
               </w:rPr>
-              <w:t>T1,</w:t>
+              <w:t>T2</w:t>
+            </w:r>
+            <w:r>
+              <w:rPr>
+                <w:sz w:val="18"/>
+                <w:szCs w:val="18"/>
+              </w:rPr>
+              <w:t>,</w:t>
             </w:r>
             <w:r>
               <w:rPr>
@@ -5220,6 +5716,13 @@
                 <w:szCs w:val="16"/>
               </w:rPr>
             </w:pPr>
+            <w:r>
+              <w:rPr>
+                <w:sz w:val="16"/>
+                <w:szCs w:val="16"/>
+              </w:rPr>
+              <w:t>23/01/19</w:t>
+            </w:r>
           </w:p>
         </w:tc>
         <w:tc>
@@ -5241,29 +5744,36 @@
                 <w:sz w:val="18"/>
                 <w:szCs w:val="18"/>
               </w:rPr>
-              <w:t>C&amp;B</w:t>
-            </w:r>
-          </w:p>
-        </w:tc>
-        <w:tc>
-          <w:tcPr>
-            <w:tcW w:w="900" w:type="dxa"/>
-            <w:vAlign w:val="center"/>
-          </w:tcPr>
-          <w:p>
-            <w:pPr>
-              <w:jc w:val="center"/>
-              <w:rPr>
-                <w:sz w:val="18"/>
-                <w:szCs w:val="18"/>
-              </w:rPr>
-            </w:pPr>
-            <w:r>
-              <w:rPr>
-                <w:sz w:val="18"/>
-                <w:szCs w:val="18"/>
-              </w:rPr>
-              <w:t>T1,R3</w:t>
+              <w:t>PPT</w:t>
+            </w:r>
+          </w:p>
+        </w:tc>
+        <w:tc>
+          <w:tcPr>
+            <w:tcW w:w="900" w:type="dxa"/>
+            <w:vAlign w:val="center"/>
+          </w:tcPr>
+          <w:p>
+            <w:pPr>
+              <w:jc w:val="center"/>
+              <w:rPr>
+                <w:sz w:val="18"/>
+                <w:szCs w:val="18"/>
+              </w:rPr>
+            </w:pPr>
+            <w:r>
+              <w:rPr>
+                <w:sz w:val="18"/>
+                <w:szCs w:val="18"/>
+              </w:rPr>
+              <w:t>T2</w:t>
+            </w:r>
+            <w:r>
+              <w:rPr>
+                <w:sz w:val="18"/>
+                <w:szCs w:val="18"/>
+              </w:rPr>
+              <w:t>,R3</w:t>
             </w:r>
           </w:p>
         </w:tc>
@@ -5422,6 +5932,13 @@
                 <w:szCs w:val="16"/>
               </w:rPr>
             </w:pPr>
+            <w:r>
+              <w:rPr>
+                <w:sz w:val="16"/>
+                <w:szCs w:val="16"/>
+              </w:rPr>
+              <w:t>24/01/19</w:t>
+            </w:r>
           </w:p>
         </w:tc>
         <w:tc>
@@ -5443,29 +5960,36 @@
                 <w:sz w:val="18"/>
                 <w:szCs w:val="18"/>
               </w:rPr>
-              <w:t>PPT</w:t>
-            </w:r>
-          </w:p>
-        </w:tc>
-        <w:tc>
-          <w:tcPr>
-            <w:tcW w:w="900" w:type="dxa"/>
-            <w:vAlign w:val="center"/>
-          </w:tcPr>
-          <w:p>
-            <w:pPr>
-              <w:jc w:val="center"/>
-              <w:rPr>
-                <w:sz w:val="18"/>
-                <w:szCs w:val="18"/>
-              </w:rPr>
-            </w:pPr>
-            <w:r>
-              <w:rPr>
-                <w:sz w:val="18"/>
-                <w:szCs w:val="18"/>
-              </w:rPr>
-              <w:t>T1,R2</w:t>
+              <w:t>VC</w:t>
+            </w:r>
+          </w:p>
+        </w:tc>
+        <w:tc>
+          <w:tcPr>
+            <w:tcW w:w="900" w:type="dxa"/>
+            <w:vAlign w:val="center"/>
+          </w:tcPr>
+          <w:p>
+            <w:pPr>
+              <w:jc w:val="center"/>
+              <w:rPr>
+                <w:sz w:val="18"/>
+                <w:szCs w:val="18"/>
+              </w:rPr>
+            </w:pPr>
+            <w:r>
+              <w:rPr>
+                <w:sz w:val="18"/>
+                <w:szCs w:val="18"/>
+              </w:rPr>
+              <w:t>T2</w:t>
+            </w:r>
+            <w:r>
+              <w:rPr>
+                <w:sz w:val="18"/>
+                <w:szCs w:val="18"/>
+              </w:rPr>
+              <w:t>,R2</w:t>
             </w:r>
           </w:p>
         </w:tc>
@@ -5624,6 +6148,13 @@
                 <w:szCs w:val="16"/>
               </w:rPr>
             </w:pPr>
+            <w:r>
+              <w:rPr>
+                <w:sz w:val="16"/>
+                <w:szCs w:val="16"/>
+              </w:rPr>
+              <w:t>23/01/19</w:t>
+            </w:r>
           </w:p>
         </w:tc>
         <w:tc>
@@ -5645,29 +6176,36 @@
                 <w:sz w:val="18"/>
                 <w:szCs w:val="18"/>
               </w:rPr>
-              <w:t>C&amp;B</w:t>
-            </w:r>
-          </w:p>
-        </w:tc>
-        <w:tc>
-          <w:tcPr>
-            <w:tcW w:w="900" w:type="dxa"/>
-            <w:vAlign w:val="center"/>
-          </w:tcPr>
-          <w:p>
-            <w:pPr>
-              <w:jc w:val="center"/>
-              <w:rPr>
-                <w:sz w:val="18"/>
-                <w:szCs w:val="18"/>
-              </w:rPr>
-            </w:pPr>
-            <w:r>
-              <w:rPr>
-                <w:sz w:val="18"/>
-                <w:szCs w:val="18"/>
-              </w:rPr>
-              <w:t>T1,</w:t>
+              <w:t>PPT</w:t>
+            </w:r>
+          </w:p>
+        </w:tc>
+        <w:tc>
+          <w:tcPr>
+            <w:tcW w:w="900" w:type="dxa"/>
+            <w:vAlign w:val="center"/>
+          </w:tcPr>
+          <w:p>
+            <w:pPr>
+              <w:jc w:val="center"/>
+              <w:rPr>
+                <w:sz w:val="18"/>
+                <w:szCs w:val="18"/>
+              </w:rPr>
+            </w:pPr>
+            <w:r>
+              <w:rPr>
+                <w:sz w:val="18"/>
+                <w:szCs w:val="18"/>
+              </w:rPr>
+              <w:t>T2</w:t>
+            </w:r>
+            <w:r>
+              <w:rPr>
+                <w:sz w:val="18"/>
+                <w:szCs w:val="18"/>
+              </w:rPr>
+              <w:t>,</w:t>
             </w:r>
             <w:r>
               <w:rPr>
@@ -5687,6 +6225,220 @@
             <w:pPr>
               <w:jc w:val="center"/>
               <w:rPr>
+                <w:sz w:val="16"/>
+                <w:szCs w:val="16"/>
+              </w:rPr>
+            </w:pPr>
+            <w:r>
+              <w:rPr>
+                <w:bCs/>
+                <w:sz w:val="16"/>
+                <w:szCs w:val="16"/>
+              </w:rPr>
+              <w:t>C215</w:t>
+            </w:r>
+            <w:r>
+              <w:rPr>
+                <w:bCs/>
+                <w:sz w:val="16"/>
+                <w:szCs w:val="16"/>
+              </w:rPr>
+              <w:t>.</w:t>
+            </w:r>
+            <w:r>
+              <w:rPr>
+                <w:sz w:val="16"/>
+                <w:szCs w:val="16"/>
+              </w:rPr>
+              <w:t>2</w:t>
+            </w:r>
+          </w:p>
+        </w:tc>
+        <w:tc>
+          <w:tcPr>
+            <w:tcW w:w="810" w:type="dxa"/>
+          </w:tcPr>
+          <w:p>
+            <w:pPr>
+              <w:jc w:val="center"/>
+              <w:rPr>
+                <w:sz w:val="18"/>
+                <w:szCs w:val="18"/>
+              </w:rPr>
+            </w:pPr>
+          </w:p>
+        </w:tc>
+        <w:tc>
+          <w:tcPr>
+            <w:tcW w:w="900" w:type="dxa"/>
+          </w:tcPr>
+          <w:p>
+            <w:pPr>
+              <w:jc w:val="center"/>
+              <w:rPr>
+                <w:sz w:val="18"/>
+                <w:szCs w:val="18"/>
+              </w:rPr>
+            </w:pPr>
+          </w:p>
+        </w:tc>
+        <w:tc>
+          <w:tcPr>
+            <w:tcW w:w="900" w:type="dxa"/>
+          </w:tcPr>
+          <w:p>
+            <w:pPr>
+              <w:jc w:val="center"/>
+              <w:rPr>
+                <w:sz w:val="18"/>
+                <w:szCs w:val="18"/>
+              </w:rPr>
+            </w:pPr>
+          </w:p>
+        </w:tc>
+      </w:tr>
+      <w:tr>
+        <w:trPr>
+          <w:trHeight w:val="353"/>
+        </w:trPr>
+        <w:tc>
+          <w:tcPr>
+            <w:tcW w:w="465" w:type="dxa"/>
+            <w:noWrap/>
+            <w:tcMar>
+              <w:top w:w="15" w:type="dxa"/>
+              <w:left w:w="15" w:type="dxa"/>
+              <w:bottom w:w="0" w:type="dxa"/>
+              <w:right w:w="15" w:type="dxa"/>
+            </w:tcMar>
+            <w:vAlign w:val="center"/>
+          </w:tcPr>
+          <w:p>
+            <w:pPr>
+              <w:jc w:val="center"/>
+              <w:rPr>
+                <w:sz w:val="18"/>
+                <w:szCs w:val="18"/>
+              </w:rPr>
+            </w:pPr>
+            <w:r>
+              <w:rPr>
+                <w:sz w:val="18"/>
+                <w:szCs w:val="18"/>
+              </w:rPr>
+              <w:t>9</w:t>
+            </w:r>
+          </w:p>
+        </w:tc>
+        <w:tc>
+          <w:tcPr>
+            <w:tcW w:w="3870" w:type="dxa"/>
+            <w:noWrap/>
+            <w:tcMar>
+              <w:top w:w="15" w:type="dxa"/>
+              <w:left w:w="15" w:type="dxa"/>
+              <w:bottom w:w="0" w:type="dxa"/>
+              <w:right w:w="15" w:type="dxa"/>
+            </w:tcMar>
+            <w:vAlign w:val="center"/>
+          </w:tcPr>
+          <w:p>
+            <w:pPr>
+              <w:rPr>
+                <w:b/>
+                <w:bCs/>
+                <w:sz w:val="18"/>
+                <w:szCs w:val="18"/>
+              </w:rPr>
+            </w:pPr>
+            <w:r>
+              <w:rPr>
+                <w:b/>
+                <w:bCs/>
+                <w:sz w:val="18"/>
+                <w:szCs w:val="18"/>
+              </w:rPr>
+              <w:t>Lead Poisoning</w:t>
+            </w:r>
+          </w:p>
+        </w:tc>
+        <w:tc>
+          <w:tcPr>
+            <w:tcW w:w="810" w:type="dxa"/>
+            <w:vAlign w:val="center"/>
+          </w:tcPr>
+          <w:p>
+            <w:pPr>
+              <w:jc w:val="center"/>
+              <w:rPr>
+                <w:sz w:val="16"/>
+                <w:szCs w:val="16"/>
+              </w:rPr>
+            </w:pPr>
+            <w:r>
+              <w:rPr>
+                <w:sz w:val="16"/>
+                <w:szCs w:val="16"/>
+              </w:rPr>
+              <w:t>23/01/19</w:t>
+            </w:r>
+          </w:p>
+        </w:tc>
+        <w:tc>
+          <w:tcPr>
+            <w:tcW w:w="1080" w:type="dxa"/>
+            <w:gridSpan w:val="2"/>
+            <w:vAlign w:val="center"/>
+          </w:tcPr>
+          <w:p>
+            <w:pPr>
+              <w:jc w:val="center"/>
+              <w:rPr>
+                <w:sz w:val="18"/>
+                <w:szCs w:val="18"/>
+              </w:rPr>
+            </w:pPr>
+            <w:r>
+              <w:rPr>
+                <w:sz w:val="18"/>
+                <w:szCs w:val="18"/>
+              </w:rPr>
+              <w:t>VC</w:t>
+            </w:r>
+          </w:p>
+        </w:tc>
+        <w:tc>
+          <w:tcPr>
+            <w:tcW w:w="900" w:type="dxa"/>
+            <w:vAlign w:val="center"/>
+          </w:tcPr>
+          <w:p>
+            <w:pPr>
+              <w:jc w:val="center"/>
+              <w:rPr>
+                <w:sz w:val="18"/>
+                <w:szCs w:val="18"/>
+              </w:rPr>
+            </w:pPr>
+            <w:r>
+              <w:rPr>
+                <w:sz w:val="18"/>
+                <w:szCs w:val="18"/>
+              </w:rPr>
+              <w:t>W2</w:t>
+            </w:r>
+          </w:p>
+        </w:tc>
+        <w:tc>
+          <w:tcPr>
+            <w:tcW w:w="900" w:type="dxa"/>
+            <w:vAlign w:val="center"/>
+          </w:tcPr>
+          <w:p>
+            <w:pPr>
+              <w:jc w:val="center"/>
+              <w:rPr>
+                <w:bCs/>
                 <w:sz w:val="16"/>
                 <w:szCs w:val="16"/>
               </w:rPr>
@@ -5874,7 +6626,7 @@
                 <w:sz w:val="18"/>
                 <w:szCs w:val="18"/>
               </w:rPr>
-              <w:t>8</w:t>
+              <w:t>9</w:t>
             </w:r>
           </w:p>
         </w:tc>
@@ -6324,6 +7076,13 @@
                 <w:szCs w:val="16"/>
               </w:rPr>
             </w:pPr>
+            <w:r>
+              <w:rPr>
+                <w:sz w:val="16"/>
+                <w:szCs w:val="16"/>
+              </w:rPr>
+              <w:t>25/01/19</w:t>
+            </w:r>
           </w:p>
         </w:tc>
         <w:tc>
@@ -6536,6 +7295,13 @@
                 <w:szCs w:val="16"/>
               </w:rPr>
             </w:pPr>
+            <w:r>
+              <w:rPr>
+                <w:sz w:val="16"/>
+                <w:szCs w:val="16"/>
+              </w:rPr>
+              <w:t>04/02/19</w:t>
+            </w:r>
           </w:p>
         </w:tc>
         <w:tc>
@@ -6741,6 +7507,13 @@
                 <w:szCs w:val="16"/>
               </w:rPr>
             </w:pPr>
+            <w:r>
+              <w:rPr>
+                <w:sz w:val="16"/>
+                <w:szCs w:val="16"/>
+              </w:rPr>
+              <w:t>05/02/19</w:t>
+            </w:r>
           </w:p>
         </w:tc>
         <w:tc>
@@ -6958,6 +7731,13 @@
                 <w:szCs w:val="16"/>
               </w:rPr>
             </w:pPr>
+            <w:r>
+              <w:rPr>
+                <w:sz w:val="16"/>
+                <w:szCs w:val="16"/>
+              </w:rPr>
+              <w:t>06/02/19</w:t>
+            </w:r>
           </w:p>
         </w:tc>
         <w:tc>
@@ -7168,6 +7948,13 @@
                 <w:szCs w:val="16"/>
               </w:rPr>
             </w:pPr>
+            <w:r>
+              <w:rPr>
+                <w:sz w:val="16"/>
+                <w:szCs w:val="16"/>
+              </w:rPr>
+              <w:t>07/02/19</w:t>
+            </w:r>
           </w:p>
         </w:tc>
         <w:tc>
@@ -7188,7 +7975,7 @@
                 <w:sz w:val="18"/>
                 <w:szCs w:val="18"/>
               </w:rPr>
-              <w:t>C&amp;B</w:t>
+              <w:t>PPT</w:t>
             </w:r>
           </w:p>
         </w:tc>
@@ -7385,6 +8172,20 @@
                 <w:szCs w:val="16"/>
               </w:rPr>
             </w:pPr>
+            <w:r>
+              <w:rPr>
+                <w:sz w:val="16"/>
+                <w:szCs w:val="16"/>
+              </w:rPr>
+              <w:t>09</w:t>
+            </w:r>
+            <w:r>
+              <w:rPr>
+                <w:sz w:val="16"/>
+                <w:szCs w:val="16"/>
+              </w:rPr>
+              <w:t>/02/19</w:t>
+            </w:r>
           </w:p>
         </w:tc>
         <w:tc>
@@ -7595,6 +8396,20 @@
                 <w:szCs w:val="16"/>
               </w:rPr>
             </w:pPr>
+            <w:r>
+              <w:rPr>
+                <w:sz w:val="16"/>
+                <w:szCs w:val="16"/>
+              </w:rPr>
+              <w:t>11</w:t>
+            </w:r>
+            <w:r>
+              <w:rPr>
+                <w:sz w:val="16"/>
+                <w:szCs w:val="16"/>
+              </w:rPr>
+              <w:t>/02/19</w:t>
+            </w:r>
           </w:p>
         </w:tc>
         <w:tc>
@@ -7615,7 +8430,7 @@
                 <w:sz w:val="18"/>
                 <w:szCs w:val="18"/>
               </w:rPr>
-              <w:t>C&amp;B</w:t>
+              <w:t>PPT</w:t>
             </w:r>
           </w:p>
         </w:tc>
@@ -7798,6 +8613,20 @@
                 <w:szCs w:val="16"/>
               </w:rPr>
             </w:pPr>
+            <w:r>
+              <w:rPr>
+                <w:sz w:val="16"/>
+                <w:szCs w:val="16"/>
+              </w:rPr>
+              <w:t>12</w:t>
+            </w:r>
+            <w:r>
+              <w:rPr>
+                <w:sz w:val="16"/>
+                <w:szCs w:val="16"/>
+              </w:rPr>
+              <w:t>/02/19</w:t>
+            </w:r>
           </w:p>
         </w:tc>
         <w:tc>
@@ -8001,6 +8830,13 @@
                 <w:szCs w:val="16"/>
               </w:rPr>
             </w:pPr>
+            <w:r>
+              <w:rPr>
+                <w:sz w:val="16"/>
+                <w:szCs w:val="16"/>
+              </w:rPr>
+              <w:t>13/02/19</w:t>
+            </w:r>
           </w:p>
         </w:tc>
         <w:tc>
@@ -8204,6 +9040,13 @@
                 <w:szCs w:val="16"/>
               </w:rPr>
             </w:pPr>
+            <w:r>
+              <w:rPr>
+                <w:sz w:val="16"/>
+                <w:szCs w:val="16"/>
+              </w:rPr>
+              <w:t>14/02/19</w:t>
+            </w:r>
           </w:p>
         </w:tc>
         <w:tc>
@@ -8453,7 +9296,15 @@
                 <w:sz w:val="18"/>
                 <w:szCs w:val="18"/>
               </w:rPr>
-              <w:t>11</w:t>
+              <w:t>1</w:t>
+            </w:r>
+            <w:r>
+              <w:rPr>
+                <w:b/>
+                <w:sz w:val="18"/>
+                <w:szCs w:val="18"/>
+              </w:rPr>
+              <w:t>0</w:t>
             </w:r>
           </w:p>
         </w:tc>
@@ -8936,7 +9787,7 @@
                 <w:sz w:val="18"/>
                 <w:szCs w:val="18"/>
               </w:rPr>
-              <w:t xml:space="preserve"> - </w:t>
+              <w:t xml:space="preserve"> </w:t>
             </w:r>
             <w:r>
               <w:rPr>
@@ -8944,6 +9795,14 @@
                 <w:sz w:val="18"/>
                 <w:szCs w:val="18"/>
               </w:rPr>
+              <w:t xml:space="preserve"> </w:t>
+            </w:r>
+            <w:r>
+              <w:rPr>
+                <w:noProof/>
+                <w:sz w:val="18"/>
+                <w:szCs w:val="18"/>
+              </w:rPr>
               <w:t>– Urban Problems Related to</w:t>
             </w:r>
             <w:r>
@@ -8975,7 +9834,7 @@
                 <w:sz w:val="16"/>
                 <w:szCs w:val="16"/>
               </w:rPr>
-              <w:t>25.01.19</w:t>
+              <w:t>16/02/19</w:t>
             </w:r>
           </w:p>
         </w:tc>
@@ -9019,7 +9878,14 @@
                 <w:sz w:val="18"/>
                 <w:szCs w:val="18"/>
               </w:rPr>
-              <w:t>T1,R4</w:t>
+              <w:t>T2</w:t>
+            </w:r>
+            <w:r>
+              <w:rPr>
+                <w:sz w:val="18"/>
+                <w:szCs w:val="18"/>
+              </w:rPr>
+              <w:t>,R4</w:t>
             </w:r>
           </w:p>
         </w:tc>
@@ -9204,7 +10070,7 @@
                 <w:sz w:val="16"/>
                 <w:szCs w:val="16"/>
               </w:rPr>
-              <w:t>04.02.19</w:t>
+              <w:t>18/02/19</w:t>
             </w:r>
           </w:p>
         </w:tc>
@@ -9248,7 +10114,14 @@
                 <w:sz w:val="18"/>
                 <w:szCs w:val="18"/>
               </w:rPr>
-              <w:t>T1,R4</w:t>
+              <w:t>T2</w:t>
+            </w:r>
+            <w:r>
+              <w:rPr>
+                <w:sz w:val="18"/>
+                <w:szCs w:val="18"/>
+              </w:rPr>
+              <w:t>,R4</w:t>
             </w:r>
           </w:p>
         </w:tc>
@@ -9417,7 +10290,7 @@
                 <w:sz w:val="16"/>
                 <w:szCs w:val="16"/>
               </w:rPr>
-              <w:t>05.02.19</w:t>
+              <w:t>19/02/19</w:t>
             </w:r>
           </w:p>
         </w:tc>
@@ -9461,7 +10334,14 @@
                 <w:sz w:val="18"/>
                 <w:szCs w:val="18"/>
               </w:rPr>
-              <w:t>T1,R4</w:t>
+              <w:t>T2</w:t>
+            </w:r>
+            <w:r>
+              <w:rPr>
+                <w:sz w:val="18"/>
+                <w:szCs w:val="18"/>
+              </w:rPr>
+              <w:t>,R4</w:t>
             </w:r>
           </w:p>
         </w:tc>
@@ -9630,7 +10510,7 @@
                 <w:sz w:val="16"/>
                 <w:szCs w:val="16"/>
               </w:rPr>
-              <w:t>06.02.19</w:t>
+              <w:t>20/02/19</w:t>
             </w:r>
           </w:p>
         </w:tc>
@@ -9674,7 +10554,14 @@
                 <w:sz w:val="18"/>
                 <w:szCs w:val="18"/>
               </w:rPr>
-              <w:t>T1,</w:t>
+              <w:t>T2</w:t>
+            </w:r>
+            <w:r>
+              <w:rPr>
+                <w:sz w:val="18"/>
+                <w:szCs w:val="18"/>
+              </w:rPr>
+              <w:t>,</w:t>
             </w:r>
             <w:r>
               <w:rPr>
@@ -9849,7 +10736,7 @@
                 <w:sz w:val="16"/>
                 <w:szCs w:val="16"/>
               </w:rPr>
-              <w:t>07.02.19</w:t>
+              <w:t>21/02/19</w:t>
             </w:r>
           </w:p>
         </w:tc>
@@ -9893,7 +10780,14 @@
                 <w:sz w:val="18"/>
                 <w:szCs w:val="18"/>
               </w:rPr>
-              <w:t>T1,R3</w:t>
+              <w:t>T2</w:t>
+            </w:r>
+            <w:r>
+              <w:rPr>
+                <w:sz w:val="18"/>
+                <w:szCs w:val="18"/>
+              </w:rPr>
+              <w:t>,R3</w:t>
             </w:r>
           </w:p>
         </w:tc>
@@ -10039,6 +10933,20 @@
               </w:rPr>
               <w:t>Wasteland Reclamation – Consumerism and Waste Products</w:t>
             </w:r>
+            <w:r>
+              <w:rPr>
+                <w:sz w:val="18"/>
+                <w:szCs w:val="18"/>
+              </w:rPr>
+              <w:t xml:space="preserve">, </w:t>
+            </w:r>
+            <w:r>
+              <w:rPr>
+                <w:sz w:val="18"/>
+                <w:szCs w:val="18"/>
+              </w:rPr>
+              <w:t xml:space="preserve"> Environment Production Act– Air (Prevention And Control Of Pollution) Act</w:t>
+            </w:r>
           </w:p>
         </w:tc>
         <w:tc>
@@ -10060,7 +10968,7 @@
                 <w:sz w:val="16"/>
                 <w:szCs w:val="16"/>
               </w:rPr>
-              <w:t>08.02.19</w:t>
+              <w:t>04/03/19</w:t>
             </w:r>
           </w:p>
         </w:tc>
@@ -10082,29 +10990,36 @@
                 <w:sz w:val="18"/>
                 <w:szCs w:val="18"/>
               </w:rPr>
-              <w:t>C&amp;B</w:t>
-            </w:r>
-          </w:p>
-        </w:tc>
-        <w:tc>
-          <w:tcPr>
-            <w:tcW w:w="900" w:type="dxa"/>
-            <w:vAlign w:val="center"/>
-          </w:tcPr>
-          <w:p>
-            <w:pPr>
-              <w:jc w:val="center"/>
-              <w:rPr>
-                <w:sz w:val="18"/>
-                <w:szCs w:val="18"/>
-              </w:rPr>
-            </w:pPr>
-            <w:r>
-              <w:rPr>
-                <w:sz w:val="18"/>
-                <w:szCs w:val="18"/>
-              </w:rPr>
-              <w:t>T1,R2</w:t>
+              <w:t>PPT</w:t>
+            </w:r>
+          </w:p>
+        </w:tc>
+        <w:tc>
+          <w:tcPr>
+            <w:tcW w:w="900" w:type="dxa"/>
+            <w:vAlign w:val="center"/>
+          </w:tcPr>
+          <w:p>
+            <w:pPr>
+              <w:jc w:val="center"/>
+              <w:rPr>
+                <w:sz w:val="18"/>
+                <w:szCs w:val="18"/>
+              </w:rPr>
+            </w:pPr>
+            <w:r>
+              <w:rPr>
+                <w:sz w:val="18"/>
+                <w:szCs w:val="18"/>
+              </w:rPr>
+              <w:t>T2</w:t>
+            </w:r>
+            <w:r>
+              <w:rPr>
+                <w:sz w:val="18"/>
+                <w:szCs w:val="18"/>
+              </w:rPr>
+              <w:t>,R2</w:t>
             </w:r>
           </w:p>
         </w:tc>
@@ -10248,7 +11163,21 @@
                 <w:sz w:val="18"/>
                 <w:szCs w:val="18"/>
               </w:rPr>
-              <w:t>Environment Production Act– Air (Prevention And Control Of Pollution) Act – Water (Prevention And Control Of Pollution) Act – Wildlife Protection Act – Forest Conservation Act</w:t>
+              <w:t>Water (Prevention And Control Of Pollution) Act – Wildlife Protection Act – Forest Conservation Act</w:t>
+            </w:r>
+            <w:r>
+              <w:rPr>
+                <w:sz w:val="18"/>
+                <w:szCs w:val="18"/>
+              </w:rPr>
+              <w:t xml:space="preserve">, </w:t>
+            </w:r>
+            <w:r>
+              <w:rPr>
+                <w:sz w:val="18"/>
+                <w:szCs w:val="18"/>
+              </w:rPr>
+              <w:t>Enforcement Machinery Involved in Environmental Legislation- Central and State Pollution Control Boards- Public Awareness.</w:t>
             </w:r>
           </w:p>
         </w:tc>
@@ -10271,7 +11200,7 @@
                 <w:sz w:val="16"/>
                 <w:szCs w:val="16"/>
               </w:rPr>
-              <w:t>09.02.19</w:t>
+              <w:t>05/03/19</w:t>
             </w:r>
           </w:p>
         </w:tc>
@@ -10293,217 +11222,6 @@
                 <w:sz w:val="18"/>
                 <w:szCs w:val="18"/>
               </w:rPr>
-              <w:t>C&amp;B</w:t>
-            </w:r>
-          </w:p>
-        </w:tc>
-        <w:tc>
-          <w:tcPr>
-            <w:tcW w:w="900" w:type="dxa"/>
-            <w:vAlign w:val="center"/>
-          </w:tcPr>
-          <w:p>
-            <w:pPr>
-              <w:jc w:val="center"/>
-              <w:rPr>
-                <w:sz w:val="18"/>
-                <w:szCs w:val="18"/>
-              </w:rPr>
-            </w:pPr>
-            <w:r>
-              <w:rPr>
-                <w:sz w:val="18"/>
-                <w:szCs w:val="18"/>
-              </w:rPr>
-              <w:t>T1,R2</w:t>
-            </w:r>
-          </w:p>
-        </w:tc>
-        <w:tc>
-          <w:tcPr>
-            <w:tcW w:w="900" w:type="dxa"/>
-            <w:vAlign w:val="center"/>
-          </w:tcPr>
-          <w:p>
-            <w:pPr>
-              <w:jc w:val="center"/>
-              <w:rPr>
-                <w:sz w:val="16"/>
-                <w:szCs w:val="16"/>
-              </w:rPr>
-            </w:pPr>
-            <w:r>
-              <w:rPr>
-                <w:bCs/>
-                <w:sz w:val="16"/>
-                <w:szCs w:val="16"/>
-              </w:rPr>
-              <w:t>C215</w:t>
-            </w:r>
-            <w:r>
-              <w:rPr>
-                <w:bCs/>
-                <w:sz w:val="16"/>
-                <w:szCs w:val="16"/>
-              </w:rPr>
-              <w:t>.</w:t>
-            </w:r>
-            <w:r>
-              <w:rPr>
-                <w:bCs/>
-                <w:sz w:val="16"/>
-                <w:szCs w:val="16"/>
-              </w:rPr>
-              <w:t>4</w:t>
-            </w:r>
-          </w:p>
-        </w:tc>
-        <w:tc>
-          <w:tcPr>
-            <w:tcW w:w="810" w:type="dxa"/>
-          </w:tcPr>
-          <w:p>
-            <w:pPr>
-              <w:jc w:val="center"/>
-              <w:rPr>
-                <w:sz w:val="18"/>
-                <w:szCs w:val="18"/>
-              </w:rPr>
-            </w:pPr>
-          </w:p>
-        </w:tc>
-        <w:tc>
-          <w:tcPr>
-            <w:tcW w:w="960" w:type="dxa"/>
-          </w:tcPr>
-          <w:p>
-            <w:pPr>
-              <w:jc w:val="center"/>
-              <w:rPr>
-                <w:sz w:val="18"/>
-                <w:szCs w:val="18"/>
-              </w:rPr>
-            </w:pPr>
-          </w:p>
-        </w:tc>
-        <w:tc>
-          <w:tcPr>
-            <w:tcW w:w="840" w:type="dxa"/>
-          </w:tcPr>
-          <w:p>
-            <w:pPr>
-              <w:jc w:val="center"/>
-              <w:rPr>
-                <w:sz w:val="18"/>
-                <w:szCs w:val="18"/>
-              </w:rPr>
-            </w:pPr>
-          </w:p>
-        </w:tc>
-      </w:tr>
-      <w:tr>
-        <w:trPr>
-          <w:trHeight w:val="342"/>
-        </w:trPr>
-        <w:tc>
-          <w:tcPr>
-            <w:tcW w:w="450" w:type="dxa"/>
-            <w:noWrap/>
-            <w:tcMar>
-              <w:top w:w="15" w:type="dxa"/>
-              <w:left w:w="15" w:type="dxa"/>
-              <w:bottom w:w="0" w:type="dxa"/>
-              <w:right w:w="15" w:type="dxa"/>
-            </w:tcMar>
-            <w:vAlign w:val="center"/>
-          </w:tcPr>
-          <w:p>
-            <w:pPr>
-              <w:jc w:val="center"/>
-              <w:rPr>
-                <w:sz w:val="18"/>
-                <w:szCs w:val="18"/>
-              </w:rPr>
-            </w:pPr>
-            <w:r>
-              <w:rPr>
-                <w:sz w:val="18"/>
-                <w:szCs w:val="18"/>
-              </w:rPr>
-              <w:t>8</w:t>
-            </w:r>
-          </w:p>
-        </w:tc>
-        <w:tc>
-          <w:tcPr>
-            <w:tcW w:w="3975" w:type="dxa"/>
-            <w:noWrap/>
-            <w:tcMar>
-              <w:top w:w="15" w:type="dxa"/>
-              <w:left w:w="15" w:type="dxa"/>
-              <w:bottom w:w="0" w:type="dxa"/>
-              <w:right w:w="15" w:type="dxa"/>
-            </w:tcMar>
-            <w:vAlign w:val="center"/>
-          </w:tcPr>
-          <w:p>
-            <w:pPr>
-              <w:jc w:val="both"/>
-              <w:rPr>
-                <w:sz w:val="18"/>
-                <w:szCs w:val="18"/>
-              </w:rPr>
-            </w:pPr>
-            <w:r>
-              <w:rPr>
-                <w:sz w:val="18"/>
-                <w:szCs w:val="18"/>
-              </w:rPr>
-              <w:t>Enforcement Machinery Involved in Environmental Legislation- Central and State Pollution Control Boards- Public Awareness.</w:t>
-            </w:r>
-          </w:p>
-        </w:tc>
-        <w:tc>
-          <w:tcPr>
-            <w:tcW w:w="900" w:type="dxa"/>
-            <w:gridSpan w:val="2"/>
-            <w:vAlign w:val="center"/>
-          </w:tcPr>
-          <w:p>
-            <w:pPr>
-              <w:jc w:val="center"/>
-              <w:rPr>
-                <w:sz w:val="16"/>
-                <w:szCs w:val="16"/>
-              </w:rPr>
-            </w:pPr>
-            <w:r>
-              <w:rPr>
-                <w:sz w:val="16"/>
-                <w:szCs w:val="16"/>
-              </w:rPr>
-              <w:t>11.02.19</w:t>
-            </w:r>
-          </w:p>
-        </w:tc>
-        <w:tc>
-          <w:tcPr>
-            <w:tcW w:w="990" w:type="dxa"/>
-            <w:vAlign w:val="center"/>
-          </w:tcPr>
-          <w:p>
-            <w:pPr>
-              <w:jc w:val="center"/>
-              <w:rPr>
-                <w:sz w:val="18"/>
-                <w:szCs w:val="18"/>
-              </w:rPr>
-            </w:pPr>
-            <w:r>
-              <w:rPr>
-                <w:sz w:val="18"/>
-                <w:szCs w:val="18"/>
-              </w:rPr>
               <w:t>PPT</w:t>
             </w:r>
           </w:p>
@@ -10526,14 +11244,14 @@
                 <w:sz w:val="18"/>
                 <w:szCs w:val="18"/>
               </w:rPr>
-              <w:t>T1,</w:t>
-            </w:r>
-            <w:r>
-              <w:rPr>
-                <w:sz w:val="18"/>
-                <w:szCs w:val="18"/>
-              </w:rPr>
-              <w:t>R1</w:t>
+              <w:t>T2</w:t>
+            </w:r>
+            <w:r>
+              <w:rPr>
+                <w:sz w:val="18"/>
+                <w:szCs w:val="18"/>
+              </w:rPr>
+              <w:t>,R2</w:t>
             </w:r>
           </w:p>
         </w:tc>
@@ -10734,7 +11452,7 @@
                 <w:sz w:val="18"/>
                 <w:szCs w:val="18"/>
               </w:rPr>
-              <w:t>8</w:t>
+              <w:t>7</w:t>
             </w:r>
           </w:p>
         </w:tc>
@@ -11189,6 +11907,13 @@
                 <w:szCs w:val="16"/>
               </w:rPr>
             </w:pPr>
+            <w:r>
+              <w:rPr>
+                <w:sz w:val="16"/>
+                <w:szCs w:val="16"/>
+              </w:rPr>
+              <w:t>07/03/19</w:t>
+            </w:r>
           </w:p>
         </w:tc>
         <w:tc>
@@ -11231,7 +11956,14 @@
                 <w:sz w:val="18"/>
                 <w:szCs w:val="18"/>
               </w:rPr>
-              <w:t>T1,R3</w:t>
+              <w:t>T2</w:t>
+            </w:r>
+            <w:r>
+              <w:rPr>
+                <w:sz w:val="18"/>
+                <w:szCs w:val="18"/>
+              </w:rPr>
+              <w:t>,R3</w:t>
             </w:r>
           </w:p>
         </w:tc>
@@ -11394,6 +12126,13 @@
                 <w:szCs w:val="16"/>
               </w:rPr>
             </w:pPr>
+            <w:r>
+              <w:rPr>
+                <w:sz w:val="16"/>
+                <w:szCs w:val="16"/>
+              </w:rPr>
+              <w:t>08/03/19</w:t>
+            </w:r>
           </w:p>
         </w:tc>
         <w:tc>
@@ -11436,7 +12175,14 @@
                 <w:sz w:val="18"/>
                 <w:szCs w:val="18"/>
               </w:rPr>
-              <w:t>T1,R2</w:t>
+              <w:t>T2</w:t>
+            </w:r>
+            <w:r>
+              <w:rPr>
+                <w:sz w:val="18"/>
+                <w:szCs w:val="18"/>
+              </w:rPr>
+              <w:t>,R2</w:t>
             </w:r>
           </w:p>
         </w:tc>
@@ -11570,6 +12316,8 @@
           <w:p>
             <w:pPr>
               <w:rPr>
+                <w:b/>
+                <w:bCs/>
                 <w:noProof/>
                 <w:sz w:val="18"/>
                 <w:szCs w:val="18"/>
@@ -11577,10 +12325,13 @@
             </w:pPr>
             <w:r>
               <w:rPr>
-                <w:sz w:val="18"/>
-                <w:szCs w:val="18"/>
-              </w:rPr>
-              <w:t>Family Welfare Programme</w:t>
+                <w:b/>
+                <w:bCs/>
+                <w:noProof/>
+                <w:sz w:val="18"/>
+                <w:szCs w:val="18"/>
+              </w:rPr>
+              <w:t>Population Explosion in China</w:t>
             </w:r>
           </w:p>
         </w:tc>
@@ -11598,6 +12349,13 @@
                 <w:szCs w:val="16"/>
               </w:rPr>
             </w:pPr>
+            <w:r>
+              <w:rPr>
+                <w:sz w:val="16"/>
+                <w:szCs w:val="16"/>
+              </w:rPr>
+              <w:t>08/03/19</w:t>
+            </w:r>
           </w:p>
         </w:tc>
         <w:tc>
@@ -11640,26 +12398,20 @@
                 <w:sz w:val="18"/>
                 <w:szCs w:val="18"/>
               </w:rPr>
-              <w:t>T1,</w:t>
-            </w:r>
-            <w:r>
-              <w:rPr>
-                <w:sz w:val="18"/>
-                <w:szCs w:val="18"/>
-              </w:rPr>
-              <w:t>R1</w:t>
-            </w:r>
-          </w:p>
-        </w:tc>
-        <w:tc>
-          <w:tcPr>
-            <w:tcW w:w="900" w:type="dxa"/>
-            <w:vAlign w:val="center"/>
-          </w:tcPr>
-          <w:p>
-            <w:pPr>
-              <w:jc w:val="center"/>
-              <w:rPr>
+              <w:t>W2</w:t>
+            </w:r>
+          </w:p>
+        </w:tc>
+        <w:tc>
+          <w:tcPr>
+            <w:tcW w:w="900" w:type="dxa"/>
+            <w:vAlign w:val="center"/>
+          </w:tcPr>
+          <w:p>
+            <w:pPr>
+              <w:jc w:val="center"/>
+              <w:rPr>
+                <w:bCs/>
                 <w:sz w:val="16"/>
                 <w:szCs w:val="16"/>
               </w:rPr>
@@ -11781,16 +12533,17 @@
           <w:p>
             <w:pPr>
               <w:rPr>
-                <w:sz w:val="18"/>
-                <w:szCs w:val="18"/>
-              </w:rPr>
-            </w:pPr>
-            <w:r>
-              <w:rPr>
-                <w:sz w:val="18"/>
-                <w:szCs w:val="18"/>
-              </w:rPr>
-              <w:t>Environment and Human Health – Human Rights – Value Education</w:t>
+                <w:noProof/>
+                <w:sz w:val="18"/>
+                <w:szCs w:val="18"/>
+              </w:rPr>
+            </w:pPr>
+            <w:r>
+              <w:rPr>
+                <w:sz w:val="18"/>
+                <w:szCs w:val="18"/>
+              </w:rPr>
+              <w:t>Family Welfare Programme</w:t>
             </w:r>
           </w:p>
         </w:tc>
@@ -11808,6 +12561,13 @@
                 <w:szCs w:val="16"/>
               </w:rPr>
             </w:pPr>
+            <w:r>
+              <w:rPr>
+                <w:sz w:val="16"/>
+                <w:szCs w:val="16"/>
+              </w:rPr>
+              <w:t>09/03/19</w:t>
+            </w:r>
           </w:p>
         </w:tc>
         <w:tc>
@@ -11850,7 +12610,14 @@
                 <w:sz w:val="18"/>
                 <w:szCs w:val="18"/>
               </w:rPr>
-              <w:t>T1,</w:t>
+              <w:t>T2</w:t>
+            </w:r>
+            <w:r>
+              <w:rPr>
+                <w:sz w:val="18"/>
+                <w:szCs w:val="18"/>
+              </w:rPr>
+              <w:t>,</w:t>
             </w:r>
             <w:r>
               <w:rPr>
@@ -12000,7 +12767,7 @@
                 <w:sz w:val="18"/>
                 <w:szCs w:val="18"/>
               </w:rPr>
-              <w:t>HIV / AIDS – Women and Child Welfare</w:t>
+              <w:t>Environment and Human Health – Human Rights – Value Education</w:t>
             </w:r>
           </w:p>
         </w:tc>
@@ -12018,6 +12785,13 @@
                 <w:szCs w:val="16"/>
               </w:rPr>
             </w:pPr>
+            <w:r>
+              <w:rPr>
+                <w:sz w:val="16"/>
+                <w:szCs w:val="16"/>
+              </w:rPr>
+              <w:t>12/03/19</w:t>
+            </w:r>
           </w:p>
         </w:tc>
         <w:tc>
@@ -12038,29 +12812,43 @@
                 <w:sz w:val="18"/>
                 <w:szCs w:val="18"/>
               </w:rPr>
-              <w:t>C&amp;B</w:t>
-            </w:r>
-          </w:p>
-        </w:tc>
-        <w:tc>
-          <w:tcPr>
-            <w:tcW w:w="900" w:type="dxa"/>
-            <w:vAlign w:val="center"/>
-          </w:tcPr>
-          <w:p>
-            <w:pPr>
-              <w:jc w:val="center"/>
-              <w:rPr>
-                <w:sz w:val="18"/>
-                <w:szCs w:val="18"/>
-              </w:rPr>
-            </w:pPr>
-            <w:r>
-              <w:rPr>
-                <w:sz w:val="18"/>
-                <w:szCs w:val="18"/>
-              </w:rPr>
-              <w:t>T1, R4</w:t>
+              <w:t>PPT</w:t>
+            </w:r>
+          </w:p>
+        </w:tc>
+        <w:tc>
+          <w:tcPr>
+            <w:tcW w:w="900" w:type="dxa"/>
+            <w:vAlign w:val="center"/>
+          </w:tcPr>
+          <w:p>
+            <w:pPr>
+              <w:jc w:val="center"/>
+              <w:rPr>
+                <w:sz w:val="18"/>
+                <w:szCs w:val="18"/>
+              </w:rPr>
+            </w:pPr>
+            <w:r>
+              <w:rPr>
+                <w:sz w:val="18"/>
+                <w:szCs w:val="18"/>
+              </w:rPr>
+              <w:t>T2</w:t>
+            </w:r>
+            <w:r>
+              <w:rPr>
+                <w:sz w:val="18"/>
+                <w:szCs w:val="18"/>
+              </w:rPr>
+              <w:t>,</w:t>
+            </w:r>
+            <w:r>
+              <w:rPr>
+                <w:sz w:val="18"/>
+                <w:szCs w:val="18"/>
+              </w:rPr>
+              <w:t>R1</w:t>
             </w:r>
           </w:p>
         </w:tc>
@@ -12203,7 +12991,7 @@
                 <w:sz w:val="18"/>
                 <w:szCs w:val="18"/>
               </w:rPr>
-              <w:t>Role of Information Technology in Environment and Human Health – Case Studies.</w:t>
+              <w:t>HIV / AIDS – Women and Child Welfare</w:t>
             </w:r>
           </w:p>
         </w:tc>
@@ -12221,6 +13009,13 @@
                 <w:szCs w:val="16"/>
               </w:rPr>
             </w:pPr>
+            <w:r>
+              <w:rPr>
+                <w:sz w:val="16"/>
+                <w:szCs w:val="16"/>
+              </w:rPr>
+              <w:t>13/03/19</w:t>
+            </w:r>
           </w:p>
         </w:tc>
         <w:tc>
@@ -12263,7 +13058,231 @@
                 <w:sz w:val="18"/>
                 <w:szCs w:val="18"/>
               </w:rPr>
-              <w:t>T1,R4</w:t>
+              <w:t>T2,</w:t>
+            </w:r>
+            <w:r>
+              <w:rPr>
+                <w:sz w:val="18"/>
+                <w:szCs w:val="18"/>
+              </w:rPr>
+              <w:t>R4</w:t>
+            </w:r>
+          </w:p>
+        </w:tc>
+        <w:tc>
+          <w:tcPr>
+            <w:tcW w:w="900" w:type="dxa"/>
+            <w:vAlign w:val="center"/>
+          </w:tcPr>
+          <w:p>
+            <w:pPr>
+              <w:jc w:val="center"/>
+              <w:rPr>
+                <w:sz w:val="16"/>
+                <w:szCs w:val="16"/>
+              </w:rPr>
+            </w:pPr>
+            <w:r>
+              <w:rPr>
+                <w:bCs/>
+                <w:sz w:val="16"/>
+                <w:szCs w:val="16"/>
+              </w:rPr>
+              <w:t>C215</w:t>
+            </w:r>
+            <w:r>
+              <w:rPr>
+                <w:bCs/>
+                <w:sz w:val="16"/>
+                <w:szCs w:val="16"/>
+              </w:rPr>
+              <w:t>.</w:t>
+            </w:r>
+            <w:r>
+              <w:rPr>
+                <w:bCs/>
+                <w:sz w:val="16"/>
+                <w:szCs w:val="16"/>
+              </w:rPr>
+              <w:t>5</w:t>
+            </w:r>
+          </w:p>
+        </w:tc>
+        <w:tc>
+          <w:tcPr>
+            <w:tcW w:w="810" w:type="dxa"/>
+          </w:tcPr>
+          <w:p>
+            <w:pPr>
+              <w:jc w:val="center"/>
+              <w:rPr>
+                <w:sz w:val="18"/>
+                <w:szCs w:val="18"/>
+              </w:rPr>
+            </w:pPr>
+          </w:p>
+        </w:tc>
+        <w:tc>
+          <w:tcPr>
+            <w:tcW w:w="990" w:type="dxa"/>
+          </w:tcPr>
+          <w:p>
+            <w:pPr>
+              <w:jc w:val="center"/>
+              <w:rPr>
+                <w:sz w:val="18"/>
+                <w:szCs w:val="18"/>
+              </w:rPr>
+            </w:pPr>
+          </w:p>
+        </w:tc>
+        <w:tc>
+          <w:tcPr>
+            <w:tcW w:w="855" w:type="dxa"/>
+          </w:tcPr>
+          <w:p>
+            <w:pPr>
+              <w:jc w:val="center"/>
+              <w:rPr>
+                <w:sz w:val="18"/>
+                <w:szCs w:val="18"/>
+              </w:rPr>
+            </w:pPr>
+          </w:p>
+        </w:tc>
+      </w:tr>
+      <w:tr>
+        <w:trPr>
+          <w:trHeight w:val="344"/>
+        </w:trPr>
+        <w:tc>
+          <w:tcPr>
+            <w:tcW w:w="465" w:type="dxa"/>
+            <w:noWrap/>
+            <w:tcMar>
+              <w:top w:w="15" w:type="dxa"/>
+              <w:left w:w="15" w:type="dxa"/>
+              <w:bottom w:w="0" w:type="dxa"/>
+              <w:right w:w="15" w:type="dxa"/>
+            </w:tcMar>
+            <w:vAlign w:val="center"/>
+          </w:tcPr>
+          <w:p>
+            <w:pPr>
+              <w:jc w:val="center"/>
+              <w:rPr>
+                <w:sz w:val="18"/>
+                <w:szCs w:val="18"/>
+              </w:rPr>
+            </w:pPr>
+            <w:r>
+              <w:rPr>
+                <w:sz w:val="18"/>
+                <w:szCs w:val="18"/>
+              </w:rPr>
+              <w:t>7</w:t>
+            </w:r>
+          </w:p>
+        </w:tc>
+        <w:tc>
+          <w:tcPr>
+            <w:tcW w:w="3960" w:type="dxa"/>
+            <w:noWrap/>
+            <w:tcMar>
+              <w:top w:w="15" w:type="dxa"/>
+              <w:left w:w="15" w:type="dxa"/>
+              <w:bottom w:w="0" w:type="dxa"/>
+              <w:right w:w="15" w:type="dxa"/>
+            </w:tcMar>
+            <w:vAlign w:val="center"/>
+          </w:tcPr>
+          <w:p>
+            <w:pPr>
+              <w:rPr>
+                <w:sz w:val="18"/>
+                <w:szCs w:val="18"/>
+              </w:rPr>
+            </w:pPr>
+            <w:r>
+              <w:rPr>
+                <w:sz w:val="18"/>
+                <w:szCs w:val="18"/>
+              </w:rPr>
+              <w:t xml:space="preserve">Role of Information Technology in Environment and Human Health – </w:t>
+            </w:r>
+          </w:p>
+        </w:tc>
+        <w:tc>
+          <w:tcPr>
+            <w:tcW w:w="900" w:type="dxa"/>
+            <w:gridSpan w:val="2"/>
+            <w:vAlign w:val="center"/>
+          </w:tcPr>
+          <w:p>
+            <w:pPr>
+              <w:jc w:val="center"/>
+              <w:rPr>
+                <w:sz w:val="16"/>
+                <w:szCs w:val="16"/>
+              </w:rPr>
+            </w:pPr>
+            <w:r>
+              <w:rPr>
+                <w:sz w:val="16"/>
+                <w:szCs w:val="16"/>
+              </w:rPr>
+              <w:t>13/03/19</w:t>
+            </w:r>
+          </w:p>
+        </w:tc>
+        <w:tc>
+          <w:tcPr>
+            <w:tcW w:w="990" w:type="dxa"/>
+            <w:vAlign w:val="center"/>
+          </w:tcPr>
+          <w:p>
+            <w:pPr>
+              <w:jc w:val="center"/>
+              <w:rPr>
+                <w:sz w:val="18"/>
+                <w:szCs w:val="18"/>
+              </w:rPr>
+            </w:pPr>
+            <w:r>
+              <w:rPr>
+                <w:sz w:val="18"/>
+                <w:szCs w:val="18"/>
+              </w:rPr>
+              <w:t>PPT</w:t>
+            </w:r>
+          </w:p>
+        </w:tc>
+        <w:tc>
+          <w:tcPr>
+            <w:tcW w:w="900" w:type="dxa"/>
+            <w:vAlign w:val="center"/>
+          </w:tcPr>
+          <w:p>
+            <w:pPr>
+              <w:jc w:val="center"/>
+              <w:rPr>
+                <w:sz w:val="18"/>
+                <w:szCs w:val="18"/>
+              </w:rPr>
+            </w:pPr>
+            <w:r>
+              <w:rPr>
+                <w:sz w:val="18"/>
+                <w:szCs w:val="18"/>
+              </w:rPr>
+              <w:t>T2</w:t>
+            </w:r>
+            <w:r>
+              <w:rPr>
+                <w:sz w:val="18"/>
+                <w:szCs w:val="18"/>
+              </w:rPr>
+              <w:t>,R4</w:t>
             </w:r>
           </w:p>
         </w:tc>
@@ -12464,7 +13483,7 @@
                 <w:sz w:val="18"/>
                 <w:szCs w:val="18"/>
               </w:rPr>
-              <w:t>6</w:t>
+              <w:t>7</w:t>
             </w:r>
           </w:p>
         </w:tc>
@@ -13212,7 +14231,14 @@
                 <w:sz w:val="20"/>
                 <w:szCs w:val="20"/>
               </w:rPr>
-              <w:t>T2.   Benny Joseph, ―Environmental Science and Engineering‖, Tata McGraw-Hill, 2006</w:t>
+              <w:t xml:space="preserve">T2.  </w:t>
+            </w:r>
+            <w:r>
+              <w:rPr>
+                <w:sz w:val="20"/>
+                <w:szCs w:val="20"/>
+              </w:rPr>
+              <w:t>Benny Joseph, ―Environmental Science and Engineering‖, Tata McGraw-Hill, 2006</w:t>
             </w:r>
           </w:p>
         </w:tc>
@@ -13301,7 +14327,21 @@
                 <w:sz w:val="20"/>
                 <w:szCs w:val="20"/>
               </w:rPr>
-              <w:t xml:space="preserve"> Cunningham,  W.P.  Cooper,  T.H.  Gorhani,  ‗Environmental  Encyclopedia‘, Jaico Publishing, 2001.</w:t>
+              <w:t xml:space="preserve"> Cunningham,  </w:t>
+            </w:r>
+            <w:r>
+              <w:rPr>
+                <w:sz w:val="20"/>
+                <w:szCs w:val="20"/>
+              </w:rPr>
+              <w:t xml:space="preserve">W.P.  Cooper,  T.H.  Gorhani, </w:t>
+            </w:r>
+            <w:r>
+              <w:rPr>
+                <w:sz w:val="20"/>
+                <w:szCs w:val="20"/>
+              </w:rPr>
+              <w:t>Environmental  Encyclopedia‘, Jaico Publishing, 2001.</w:t>
             </w:r>
           </w:p>
           <w:p>
@@ -13450,11 +14490,14 @@
               <w:t xml:space="preserve">.  </w:t>
             </w:r>
             <w:r>
+              <w:t xml:space="preserve"> </w:t>
+            </w:r>
+            <w:r>
               <w:rPr>
                 <w:sz w:val="20"/>
                 <w:szCs w:val="20"/>
               </w:rPr>
-              <w:t>https://nptel.ac.in/courses/106108052/13</w:t>
+              <w:t>https://nptel.ac.in/courses/122102006/10</w:t>
             </w:r>
           </w:p>
           <w:p>
@@ -13488,7 +14531,14 @@
                 <w:sz w:val="20"/>
                 <w:szCs w:val="20"/>
               </w:rPr>
-              <w:t>https://getlink.pro/v/ltftPzUrG1E</w:t>
+              <w:t>https://</w:t>
+            </w:r>
+            <w:r>
+              <w:rPr>
+                <w:sz w:val="20"/>
+                <w:szCs w:val="20"/>
+              </w:rPr>
+              <w:t>youtube.com</w:t>
             </w:r>
           </w:p>
         </w:tc>
@@ -13701,40 +14751,45 @@
                 <w:sz w:val="20"/>
                 <w:szCs w:val="20"/>
               </w:rPr>
-              <w:t xml:space="preserve"> Scanner Generator</w:t>
-            </w:r>
-          </w:p>
-          <w:p>
-            <w:pPr>
+              <w:t xml:space="preserve"> </w:t>
+            </w:r>
+            <w:r>
               <w:rPr>
                 <w:sz w:val="20"/>
                 <w:szCs w:val="20"/>
               </w:rPr>
-            </w:pPr>
-            <w:r>
-              <w:rPr>
-                <w:sz w:val="20"/>
-                <w:szCs w:val="20"/>
-              </w:rPr>
-              <w:t>2.</w:t>
-            </w:r>
-            <w:r>
-              <w:rPr>
-                <w:sz w:val="20"/>
-                <w:szCs w:val="20"/>
-              </w:rPr>
-              <w:t xml:space="preserve"> Parser Generator</w:t>
-            </w:r>
-          </w:p>
-          <w:p>
-            <w:pPr>
-              <w:pStyle w:val="NoSpacing"/>
+              <w:t xml:space="preserve">Lead Poisoning.  </w:t>
+            </w:r>
+          </w:p>
+          <w:p>
+            <w:pPr>
               <w:rPr>
                 <w:b/>
                 <w:sz w:val="20"/>
                 <w:szCs w:val="20"/>
               </w:rPr>
             </w:pPr>
+            <w:r>
+              <w:rPr>
+                <w:sz w:val="20"/>
+                <w:szCs w:val="20"/>
+              </w:rPr>
+              <w:t>2.</w:t>
+            </w:r>
+            <w:r>
+              <w:rPr>
+                <w:sz w:val="20"/>
+                <w:szCs w:val="20"/>
+              </w:rPr>
+              <w:t xml:space="preserve"> </w:t>
+            </w:r>
+            <w:r>
+              <w:rPr>
+                <w:sz w:val="20"/>
+                <w:szCs w:val="20"/>
+              </w:rPr>
+              <w:t xml:space="preserve">Population explosion in china and problems.  </w:t>
+            </w:r>
           </w:p>
         </w:tc>
       </w:tr>

</xml_diff>